<commit_message>
add 5. and modify 4.
</commit_message>
<xml_diff>
--- a/4.机器学习模型性能评估.docx
+++ b/4.机器学习模型性能评估.docx
@@ -449,12 +449,21 @@
         </w:rPr>
         <w:t>m</w:t>
       </w:r>
-      <w:r>
-        <w:rPr>
-          <w:rFonts w:hint="eastAsia"/>
-          <w:sz w:val="24"/>
-        </w:rPr>
-        <w:t>个样本，每个样本有一个实值的标签</w:t>
+      <w:proofErr w:type="gramStart"/>
+      <w:r>
+        <w:rPr>
+          <w:rFonts w:hint="eastAsia"/>
+          <w:sz w:val="24"/>
+        </w:rPr>
+        <w:t>个</w:t>
+      </w:r>
+      <w:proofErr w:type="gramEnd"/>
+      <w:r>
+        <w:rPr>
+          <w:rFonts w:hint="eastAsia"/>
+          <w:sz w:val="24"/>
+        </w:rPr>
+        <w:t>样本，每个样本有一个实值的标签</w:t>
       </w:r>
       <w:r>
         <w:rPr>
@@ -1621,7 +1630,23 @@
                 <w:rFonts w:hint="eastAsia"/>
                 <w:szCs w:val="21"/>
               </w:rPr>
-              <w:t>（假正例）</w:t>
+              <w:t>（</w:t>
+            </w:r>
+            <w:proofErr w:type="gramStart"/>
+            <w:r>
+              <w:rPr>
+                <w:rFonts w:hint="eastAsia"/>
+                <w:szCs w:val="21"/>
+              </w:rPr>
+              <w:t>假正例</w:t>
+            </w:r>
+            <w:proofErr w:type="gramEnd"/>
+            <w:r>
+              <w:rPr>
+                <w:rFonts w:hint="eastAsia"/>
+                <w:szCs w:val="21"/>
+              </w:rPr>
+              <w:t>）</w:t>
             </w:r>
           </w:p>
         </w:tc>
@@ -1908,7 +1933,25 @@
           <w:kern w:val="0"/>
           <w:sz w:val="24"/>
         </w:rPr>
-        <w:t>在所有真实正例中，模型查出来多少正例</w:t>
+        <w:t>在所有真实正例中，模型查出来</w:t>
+      </w:r>
+      <w:proofErr w:type="gramStart"/>
+      <w:r>
+        <w:rPr>
+          <w:rFonts w:ascii="宋体" w:hAnsi="宋体" w:cs="宋体"/>
+          <w:kern w:val="0"/>
+          <w:sz w:val="24"/>
+        </w:rPr>
+        <w:t>多少正</w:t>
+      </w:r>
+      <w:proofErr w:type="gramEnd"/>
+      <w:r>
+        <w:rPr>
+          <w:rFonts w:ascii="宋体" w:hAnsi="宋体" w:cs="宋体"/>
+          <w:kern w:val="0"/>
+          <w:sz w:val="24"/>
+        </w:rPr>
+        <w:t>例</w:t>
       </w:r>
       <w:r>
         <w:rPr>
@@ -2079,7 +2122,21 @@
         <w:rPr>
           <w:sz w:val="24"/>
         </w:rPr>
-        <w:t>病的人（正例）都尽量能被查出来，宁可错查千人，不想让一人漏网。也就是对于所有真实的病患，希望尽可能多地查全，</w:t>
+        <w:t>病的人（正例）都尽量能被查出来，宁可</w:t>
+      </w:r>
+      <w:proofErr w:type="gramStart"/>
+      <w:r>
+        <w:rPr>
+          <w:sz w:val="24"/>
+        </w:rPr>
+        <w:t>错查千</w:t>
+      </w:r>
+      <w:proofErr w:type="gramEnd"/>
+      <w:r>
+        <w:rPr>
+          <w:sz w:val="24"/>
+        </w:rPr>
+        <w:t>人，不想让一人漏网。也就是对于所有真实的病患，希望尽可能多地查全，</w:t>
       </w:r>
       <w:r>
         <w:rPr>
@@ -2108,7 +2165,23 @@
           <w:rFonts w:hint="eastAsia"/>
           <w:sz w:val="24"/>
         </w:rPr>
-        <w:t>在实际中（而并非理论上），当模型的性能一定时，查准率和查全率是一对矛盾的度量指标。在其他条件不变的情况下（比如，样本数量不变），追求其中一个指标的提高就会造成另一个指标降低。比如，要想追求高查准率，也就是说在所有查出来的正例中，真正例的比例尽可能高，则需要选择最有把握的正例作为预测的正例，这样难免漏掉一些真正例，造成查全率低；而要想追求高查全率，也就是说希望模型尽可能把所有真正例都查出来（识别为正例），则模型需要增加选择的正例的数量，此时必然会将一些不是那么有把握的正例也选了出来，造成查准率低。</w:t>
+        <w:t>在实际中（而并非理论上），当模型的性能一定时，查准率和查全率是一对矛盾的度量指标。在其他条件不变的情况下（比如，样本数量不变），追求其中一个指标的提高就会造成另一个指标降低。比如，要想追求高查准率，也就是说在所有查出来的正例中，真正例的比例尽可能高，则需要选择最有把握的正</w:t>
+      </w:r>
+      <w:proofErr w:type="gramStart"/>
+      <w:r>
+        <w:rPr>
+          <w:rFonts w:hint="eastAsia"/>
+          <w:sz w:val="24"/>
+        </w:rPr>
+        <w:t>例作为</w:t>
+      </w:r>
+      <w:proofErr w:type="gramEnd"/>
+      <w:r>
+        <w:rPr>
+          <w:rFonts w:hint="eastAsia"/>
+          <w:sz w:val="24"/>
+        </w:rPr>
+        <w:t>预测的正例，这样难免漏掉一些真正例，造成查全率低；而要想追求高查全率，也就是说希望模型尽可能把所有真正例都查出来（识别为正例），则模型需要增加选择的正例的数量，此时必然会将一些不是那么有把握的正例也选了出来，造成查准率低。</w:t>
       </w:r>
     </w:p>
     <w:p>
@@ -2328,7 +2401,21 @@
         <w:rPr>
           <w:sz w:val="24"/>
         </w:rPr>
-        <w:t>坐标系中形成一个点，将其标在坐标系中，于是分割点从左到右移动就形成了一条曲线，称为</w:t>
+        <w:t>坐标系中形成一个点，将其标</w:t>
+      </w:r>
+      <w:proofErr w:type="gramStart"/>
+      <w:r>
+        <w:rPr>
+          <w:sz w:val="24"/>
+        </w:rPr>
+        <w:t>在坐</w:t>
+      </w:r>
+      <w:proofErr w:type="gramEnd"/>
+      <w:r>
+        <w:rPr>
+          <w:sz w:val="24"/>
+        </w:rPr>
+        <w:t>标系中，于是分割点从左到右移动就形成了一条曲线，称为</w:t>
       </w:r>
       <w:r>
         <w:rPr>
@@ -2375,7 +2462,39 @@
           <w:rFonts w:hint="eastAsia"/>
           <w:sz w:val="24"/>
         </w:rPr>
-        <w:t>“排序的质量反映了模型的好坏”这句话怎么理解呢？我们认为，存在一个“完美的模型”，这个完美的模型使用完美的准则，对每个样本被判为正例的可能性给出了恰如其分的评估，并按可能性对样本进行排序。在这个排序上的某个位置设置分割点并将左边的样本都判为正例，右边的样本都判为反例，其判断结果与所有样本的真实分类完全一致（啊，我们多么希望获得这个完美模型）。以这个完美模型作出的排序为参考，我们的模型作出的排序与之越一致，则认为排序质量越好，模型也就越好；反之认为排序质量越差，模型也越差。</w:t>
+        <w:t>“排序的质量反映了模型的好坏”这句话怎么理解呢？我们认为，存在一个“完美的模型”，这个完美的模型使用完美的准则，对每个样本被判为正例的可能性给出了恰如其分的评估，并按可能性对样本进行排序。在这个排序上的某个位置设置分割点并将左边的样本都判为正例，右边的样本都判为反例，其判断结果与所有样本的真实分类完全一致（啊，我们多么希望获得这个完美模型）。以这个完美模型</w:t>
+      </w:r>
+      <w:proofErr w:type="gramStart"/>
+      <w:r>
+        <w:rPr>
+          <w:rFonts w:hint="eastAsia"/>
+          <w:sz w:val="24"/>
+        </w:rPr>
+        <w:t>作出</w:t>
+      </w:r>
+      <w:proofErr w:type="gramEnd"/>
+      <w:r>
+        <w:rPr>
+          <w:rFonts w:hint="eastAsia"/>
+          <w:sz w:val="24"/>
+        </w:rPr>
+        <w:t>的排序为参考，我们的模型</w:t>
+      </w:r>
+      <w:proofErr w:type="gramStart"/>
+      <w:r>
+        <w:rPr>
+          <w:rFonts w:hint="eastAsia"/>
+          <w:sz w:val="24"/>
+        </w:rPr>
+        <w:t>作出</w:t>
+      </w:r>
+      <w:proofErr w:type="gramEnd"/>
+      <w:r>
+        <w:rPr>
+          <w:rFonts w:hint="eastAsia"/>
+          <w:sz w:val="24"/>
+        </w:rPr>
+        <w:t>的排序与之越一致，则认为排序质量越好，模型也就越好；反之认为排序质量越差，模型也越差。</w:t>
       </w:r>
     </w:p>
     <w:p>
@@ -2592,7 +2711,23 @@
           <w:rFonts w:hint="eastAsia"/>
           <w:sz w:val="24"/>
         </w:rPr>
-        <w:t>趋近于无穷大了，因为右边的样本基本上都是反例，而我们都把它们当作是正例了。当然，只有在正反两类样本极端不平衡（反例样本数趋近于无穷大）时才会出现</w:t>
+        <w:t>趋近于无穷大了，因为右边的样本基本上都是反例，而我们都把它们当作是正例了。当然，只有在正反两类样本极端不平衡（反例</w:t>
+      </w:r>
+      <w:proofErr w:type="gramStart"/>
+      <w:r>
+        <w:rPr>
+          <w:rFonts w:hint="eastAsia"/>
+          <w:sz w:val="24"/>
+        </w:rPr>
+        <w:t>样本数趋近于</w:t>
+      </w:r>
+      <w:proofErr w:type="gramEnd"/>
+      <w:r>
+        <w:rPr>
+          <w:rFonts w:hint="eastAsia"/>
+          <w:sz w:val="24"/>
+        </w:rPr>
+        <w:t>无穷大）时才会出现</w:t>
       </w:r>
       <w:r>
         <w:rPr>
@@ -2620,7 +2755,23 @@
           <w:rFonts w:hint="eastAsia"/>
           <w:sz w:val="24"/>
         </w:rPr>
-        <w:t>。（也就是说，该示意图针对的是样本集中反例样本数趋近于无穷大的情况，这样做是为了使问题更一般化）</w:t>
+        <w:t>。（也就是说，该示意图针对的是样本集中反例</w:t>
+      </w:r>
+      <w:proofErr w:type="gramStart"/>
+      <w:r>
+        <w:rPr>
+          <w:rFonts w:hint="eastAsia"/>
+          <w:sz w:val="24"/>
+        </w:rPr>
+        <w:t>样本数趋近于</w:t>
+      </w:r>
+      <w:proofErr w:type="gramEnd"/>
+      <w:r>
+        <w:rPr>
+          <w:rFonts w:hint="eastAsia"/>
+          <w:sz w:val="24"/>
+        </w:rPr>
+        <w:t>无穷大的情况，这样做是为了使问题更一般化）</w:t>
       </w:r>
     </w:p>
     <w:p>
@@ -3370,7 +3521,21 @@
         <w:rPr>
           <w:sz w:val="24"/>
         </w:rPr>
-        <w:t>是假正例率和真正例率。</w:t>
+        <w:t>是</w:t>
+      </w:r>
+      <w:proofErr w:type="gramStart"/>
+      <w:r>
+        <w:rPr>
+          <w:sz w:val="24"/>
+        </w:rPr>
+        <w:t>假正例率</w:t>
+      </w:r>
+      <w:proofErr w:type="gramEnd"/>
+      <w:r>
+        <w:rPr>
+          <w:sz w:val="24"/>
+        </w:rPr>
+        <w:t>和真正例率。</w:t>
       </w:r>
     </w:p>
     <w:p>
@@ -3381,12 +3546,14 @@
           <w:sz w:val="24"/>
         </w:rPr>
       </w:pPr>
+      <w:proofErr w:type="gramStart"/>
       <w:r>
         <w:rPr>
           <w:sz w:val="24"/>
         </w:rPr>
         <w:t>假正例率</w:t>
       </w:r>
+      <w:proofErr w:type="gramEnd"/>
       <w:r>
         <w:rPr>
           <w:sz w:val="24"/>
@@ -3479,12 +3646,14 @@
           <w:sz w:val="24"/>
         </w:rPr>
       </w:pPr>
+      <w:proofErr w:type="gramStart"/>
       <w:r>
         <w:rPr>
           <w:sz w:val="24"/>
         </w:rPr>
         <w:t>真正例率</w:t>
       </w:r>
+      <w:proofErr w:type="gramEnd"/>
       <w:r>
         <w:rPr>
           <w:sz w:val="24"/>
@@ -3565,7 +3734,21 @@
         <w:rPr>
           <w:sz w:val="24"/>
         </w:rPr>
-        <w:t>的正例中，模型查出了多少正例</w:t>
+        <w:t>的正例中，模型查出了</w:t>
+      </w:r>
+      <w:proofErr w:type="gramStart"/>
+      <w:r>
+        <w:rPr>
+          <w:sz w:val="24"/>
+        </w:rPr>
+        <w:t>多少正</w:t>
+      </w:r>
+      <w:proofErr w:type="gramEnd"/>
+      <w:r>
+        <w:rPr>
+          <w:sz w:val="24"/>
+        </w:rPr>
+        <w:t>例</w:t>
       </w:r>
       <w:r>
         <w:rPr>
@@ -3771,7 +3954,21 @@
         <w:rPr>
           <w:sz w:val="24"/>
         </w:rPr>
-        <w:t>显然，分割点在最右侧时，所有样本都被判为正例，所以真正例率和假正例率都为</w:t>
+        <w:t>显然，分割点在最右侧时，所有样本都被判为正例，所以真正</w:t>
+      </w:r>
+      <w:proofErr w:type="gramStart"/>
+      <w:r>
+        <w:rPr>
+          <w:sz w:val="24"/>
+        </w:rPr>
+        <w:t>例率和假正例率</w:t>
+      </w:r>
+      <w:proofErr w:type="gramEnd"/>
+      <w:r>
+        <w:rPr>
+          <w:sz w:val="24"/>
+        </w:rPr>
+        <w:t>都为</w:t>
       </w:r>
       <w:r>
         <w:rPr>
@@ -3783,7 +3980,77 @@
         <w:rPr>
           <w:sz w:val="24"/>
         </w:rPr>
-        <w:t>；对于一个正常的分类模型，其对样本的排序在左侧大部分为真实正例，在右侧大部分为真实的反例，所以分割点在左半部分移动时，查出的真正例增加很快，即真正例率增加很快，而到了右半部分，该查出的正例基本都已经查完了，所以真正例率增速放缓；同理可知，分割点在左半部分移动时，被误判为正例的样本很少，所以假正例率增加缓慢，而到了右半部分，误判为正例的样本迅速增多，即假正例迅速增多，导致假正例率迅速增加。</w:t>
+        <w:t>；对于一个正常的分类模型，其对样本的排序在左侧大部分为真实正例，在右侧大部分为真实的反例，所以分割点在左半部分移动时，查出的真正例增加很快，即</w:t>
+      </w:r>
+      <w:proofErr w:type="gramStart"/>
+      <w:r>
+        <w:rPr>
+          <w:sz w:val="24"/>
+        </w:rPr>
+        <w:t>真正例率增加</w:t>
+      </w:r>
+      <w:proofErr w:type="gramEnd"/>
+      <w:r>
+        <w:rPr>
+          <w:sz w:val="24"/>
+        </w:rPr>
+        <w:t>很快，而到了右半部分，该查出的正例基本都已经查完了，所以真正</w:t>
+      </w:r>
+      <w:proofErr w:type="gramStart"/>
+      <w:r>
+        <w:rPr>
+          <w:sz w:val="24"/>
+        </w:rPr>
+        <w:t>例率增速</w:t>
+      </w:r>
+      <w:proofErr w:type="gramEnd"/>
+      <w:r>
+        <w:rPr>
+          <w:sz w:val="24"/>
+        </w:rPr>
+        <w:t>放缓；同理可知，分割点在左半部分移动时，被误判为正例的样本很少，所以</w:t>
+      </w:r>
+      <w:proofErr w:type="gramStart"/>
+      <w:r>
+        <w:rPr>
+          <w:sz w:val="24"/>
+        </w:rPr>
+        <w:t>假正例率</w:t>
+      </w:r>
+      <w:proofErr w:type="gramEnd"/>
+      <w:r>
+        <w:rPr>
+          <w:sz w:val="24"/>
+        </w:rPr>
+        <w:t>增加缓慢，而到了右半部分，误判为正例的样本迅速增多，即</w:t>
+      </w:r>
+      <w:proofErr w:type="gramStart"/>
+      <w:r>
+        <w:rPr>
+          <w:sz w:val="24"/>
+        </w:rPr>
+        <w:t>假正例迅速</w:t>
+      </w:r>
+      <w:proofErr w:type="gramEnd"/>
+      <w:r>
+        <w:rPr>
+          <w:sz w:val="24"/>
+        </w:rPr>
+        <w:t>增多，导致</w:t>
+      </w:r>
+      <w:proofErr w:type="gramStart"/>
+      <w:r>
+        <w:rPr>
+          <w:sz w:val="24"/>
+        </w:rPr>
+        <w:t>假正例率</w:t>
+      </w:r>
+      <w:proofErr w:type="gramEnd"/>
+      <w:r>
+        <w:rPr>
+          <w:sz w:val="24"/>
+        </w:rPr>
+        <w:t>迅速增加。</w:t>
       </w:r>
     </w:p>
     <w:p>
@@ -4285,7 +4552,23 @@
           <w:rFonts w:hint="eastAsia"/>
           <w:sz w:val="24"/>
         </w:rPr>
-        <w:t>曲线对此敏感。比如，正例不变，负例增加了</w:t>
+        <w:t>曲线对此敏感。比如，正例不变，</w:t>
+      </w:r>
+      <w:proofErr w:type="gramStart"/>
+      <w:r>
+        <w:rPr>
+          <w:rFonts w:hint="eastAsia"/>
+          <w:sz w:val="24"/>
+        </w:rPr>
+        <w:t>负例增加</w:t>
+      </w:r>
+      <w:proofErr w:type="gramEnd"/>
+      <w:r>
+        <w:rPr>
+          <w:rFonts w:hint="eastAsia"/>
+          <w:sz w:val="24"/>
+        </w:rPr>
+        <w:t>了</w:t>
       </w:r>
       <w:r>
         <w:rPr>
@@ -4649,12 +4932,21 @@
         </w:rPr>
         <w:t>/</w:t>
       </w:r>
-      <w:r>
-        <w:rPr>
-          <w:rFonts w:hint="eastAsia"/>
-          <w:sz w:val="24"/>
-        </w:rPr>
-        <w:t>负例的可能性可以被定义为该样本所在叶子节点中正例</w:t>
+      <w:proofErr w:type="gramStart"/>
+      <w:r>
+        <w:rPr>
+          <w:rFonts w:hint="eastAsia"/>
+          <w:sz w:val="24"/>
+        </w:rPr>
+        <w:t>负例的</w:t>
+      </w:r>
+      <w:proofErr w:type="gramEnd"/>
+      <w:r>
+        <w:rPr>
+          <w:rFonts w:hint="eastAsia"/>
+          <w:sz w:val="24"/>
+        </w:rPr>
+        <w:t>可能性可以被定义为该样本所在叶子节点中正例</w:t>
       </w:r>
       <w:r>
         <w:rPr>
@@ -4663,12 +4955,21 @@
         </w:rPr>
         <w:t>/</w:t>
       </w:r>
-      <w:r>
-        <w:rPr>
-          <w:rFonts w:hint="eastAsia"/>
-          <w:sz w:val="24"/>
-        </w:rPr>
-        <w:t>负例的比例）、</w:t>
+      <w:proofErr w:type="gramStart"/>
+      <w:r>
+        <w:rPr>
+          <w:rFonts w:hint="eastAsia"/>
+          <w:sz w:val="24"/>
+        </w:rPr>
+        <w:t>负例的</w:t>
+      </w:r>
+      <w:proofErr w:type="gramEnd"/>
+      <w:r>
+        <w:rPr>
+          <w:rFonts w:hint="eastAsia"/>
+          <w:sz w:val="24"/>
+        </w:rPr>
+        <w:t>比例）、</w:t>
       </w:r>
       <w:r>
         <w:rPr>
@@ -4720,8 +5021,16 @@
         <w:rPr>
           <w:rFonts w:hint="eastAsia"/>
         </w:rPr>
-        <w:t>交叉熵</w:t>
-      </w:r>
+        <w:t>交叉</w:t>
+      </w:r>
+      <w:proofErr w:type="gramStart"/>
+      <w:r>
+        <w:rPr>
+          <w:rFonts w:hint="eastAsia"/>
+        </w:rPr>
+        <w:t>熵</w:t>
+      </w:r>
+      <w:proofErr w:type="gramEnd"/>
     </w:p>
     <w:p>
       <w:pPr>
@@ -4794,7 +5103,23 @@
           <w:rFonts w:hint="eastAsia"/>
           <w:sz w:val="24"/>
         </w:rPr>
-        <w:t>机器学习中我们谈论的熵都是指“信息熵”。严格的信息熵的概念是针对随机变量而言的，设离散型随机变量</w:t>
+        <w:t>机器学习中我们谈论的</w:t>
+      </w:r>
+      <w:proofErr w:type="gramStart"/>
+      <w:r>
+        <w:rPr>
+          <w:rFonts w:hint="eastAsia"/>
+          <w:sz w:val="24"/>
+        </w:rPr>
+        <w:t>熵都是</w:t>
+      </w:r>
+      <w:proofErr w:type="gramEnd"/>
+      <w:r>
+        <w:rPr>
+          <w:rFonts w:hint="eastAsia"/>
+          <w:sz w:val="24"/>
+        </w:rPr>
+        <w:t>指“信息熵”。严格的信息熵的概念是针对随机变量而言的，设离散型随机变量</w:t>
       </w:r>
       <w:r>
         <w:rPr>
@@ -5167,8 +5492,8 @@
         <w:t>特别注意，这里</w:t>
       </w:r>
       <m:oMath>
-        <m:func>
-          <m:funcPr>
+        <m:sSub>
+          <m:sSubPr>
             <m:ctrlPr>
               <w:rPr>
                 <w:rFonts w:ascii="Cambria Math" w:hAnsi="Cambria Math"/>
@@ -5176,40 +5501,26 @@
                 <w:sz w:val="24"/>
               </w:rPr>
             </m:ctrlPr>
-          </m:funcPr>
-          <m:fName>
-            <m:sSub>
-              <m:sSubPr>
-                <m:ctrlPr>
-                  <w:rPr>
-                    <w:rFonts w:ascii="Cambria Math" w:hAnsi="Cambria Math"/>
-                    <w:i/>
-                    <w:sz w:val="24"/>
-                  </w:rPr>
-                </m:ctrlPr>
-              </m:sSubPr>
-              <m:e>
-                <m:r>
-                  <w:rPr>
-                    <w:rFonts w:ascii="Cambria Math"/>
-                    <w:sz w:val="24"/>
-                  </w:rPr>
-                  <m:t>x</m:t>
-                </m:r>
-              </m:e>
-              <m:sub>
-                <m:r>
-                  <w:rPr>
-                    <w:rFonts w:ascii="Cambria Math"/>
-                    <w:sz w:val="24"/>
-                  </w:rPr>
-                  <m:t>i</m:t>
-                </m:r>
-              </m:sub>
-            </m:sSub>
-          </m:fName>
-          <m:e/>
-        </m:func>
+          </m:sSubPr>
+          <m:e>
+            <m:r>
+              <w:rPr>
+                <w:rFonts w:ascii="Cambria Math"/>
+                <w:sz w:val="24"/>
+              </w:rPr>
+              <m:t>x</m:t>
+            </m:r>
+          </m:e>
+          <m:sub>
+            <m:r>
+              <w:rPr>
+                <w:rFonts w:ascii="Cambria Math"/>
+                <w:sz w:val="24"/>
+              </w:rPr>
+              <m:t>i</m:t>
+            </m:r>
+          </m:sub>
+        </m:sSub>
       </m:oMath>
       <w:r>
         <w:rPr>
@@ -5241,12 +5552,21 @@
         <w:t>i</w:t>
       </w:r>
       <w:proofErr w:type="spellEnd"/>
-      <w:r>
-        <w:rPr>
-          <w:rFonts w:hint="eastAsia"/>
-          <w:sz w:val="24"/>
-        </w:rPr>
-        <w:t>个值（它不会重复出现），而不是表示样本</w:t>
+      <w:proofErr w:type="gramStart"/>
+      <w:r>
+        <w:rPr>
+          <w:rFonts w:hint="eastAsia"/>
+          <w:sz w:val="24"/>
+        </w:rPr>
+        <w:t>个</w:t>
+      </w:r>
+      <w:proofErr w:type="gramEnd"/>
+      <w:r>
+        <w:rPr>
+          <w:rFonts w:hint="eastAsia"/>
+          <w:sz w:val="24"/>
+        </w:rPr>
+        <w:t>值（它不会重复出现），而不是表示样本</w:t>
       </w:r>
       <w:r>
         <w:rPr>
@@ -5298,7 +5618,23 @@
           <w:rFonts w:hint="eastAsia"/>
           <w:sz w:val="24"/>
         </w:rPr>
-        <w:t>我们也可以将针对随机变量的信息熵扩展成针对包含许多样本的集合的信息熵</w:t>
+        <w:t>我们也可以将针对随机变量的信息熵扩展</w:t>
+      </w:r>
+      <w:proofErr w:type="gramStart"/>
+      <w:r>
+        <w:rPr>
+          <w:rFonts w:hint="eastAsia"/>
+          <w:sz w:val="24"/>
+        </w:rPr>
+        <w:t>成针对</w:t>
+      </w:r>
+      <w:proofErr w:type="gramEnd"/>
+      <w:r>
+        <w:rPr>
+          <w:rFonts w:hint="eastAsia"/>
+          <w:sz w:val="24"/>
+        </w:rPr>
+        <w:t>包含许多样本的集合的信息熵</w:t>
       </w:r>
       <w:r>
         <w:rPr>
@@ -5701,7 +6037,39 @@
           <w:rFonts w:hint="eastAsia"/>
           <w:sz w:val="24"/>
         </w:rPr>
-        <w:t>我们可以看出，对于随机变量而言，它的熵表示了它的不确定程度，熵越大，其不确定程度就越大。对于取值空间相同的随机变量，最大的熵对应于均匀分布；最小的熵对应于随机变量确定地取其中一个值（取该值的概率为</w:t>
+        <w:t>我们可以看出，对于随机变量而言，它的</w:t>
+      </w:r>
+      <w:proofErr w:type="gramStart"/>
+      <w:r>
+        <w:rPr>
+          <w:rFonts w:hint="eastAsia"/>
+          <w:sz w:val="24"/>
+        </w:rPr>
+        <w:t>熵表示</w:t>
+      </w:r>
+      <w:proofErr w:type="gramEnd"/>
+      <w:r>
+        <w:rPr>
+          <w:rFonts w:hint="eastAsia"/>
+          <w:sz w:val="24"/>
+        </w:rPr>
+        <w:t>了它的不确定程度，</w:t>
+      </w:r>
+      <w:proofErr w:type="gramStart"/>
+      <w:r>
+        <w:rPr>
+          <w:rFonts w:hint="eastAsia"/>
+          <w:sz w:val="24"/>
+        </w:rPr>
+        <w:t>熵越大</w:t>
+      </w:r>
+      <w:proofErr w:type="gramEnd"/>
+      <w:r>
+        <w:rPr>
+          <w:rFonts w:hint="eastAsia"/>
+          <w:sz w:val="24"/>
+        </w:rPr>
+        <w:t>，其不确定程度就越大。对于取值空间相同的随机变量，最大的熵对应于均匀分布；最小的熵对应于随机变量确定地取其中一个值（取该值的概率为</w:t>
       </w:r>
       <w:r>
         <w:rPr>
@@ -5799,7 +6167,55 @@
           <w:rFonts w:hint="eastAsia"/>
           <w:sz w:val="24"/>
         </w:rPr>
-        <w:t>而对于集合而言，它的熵表示了它的“纯度”，熵越大，则集合越不纯，也就是它里面的样本的类别数越多且各类样本数目越接近；熵越小，则集合越纯。</w:t>
+        <w:t>而对于集合而言，它的</w:t>
+      </w:r>
+      <w:proofErr w:type="gramStart"/>
+      <w:r>
+        <w:rPr>
+          <w:rFonts w:hint="eastAsia"/>
+          <w:sz w:val="24"/>
+        </w:rPr>
+        <w:t>熵表示</w:t>
+      </w:r>
+      <w:proofErr w:type="gramEnd"/>
+      <w:r>
+        <w:rPr>
+          <w:rFonts w:hint="eastAsia"/>
+          <w:sz w:val="24"/>
+        </w:rPr>
+        <w:t>了它的“纯度”，</w:t>
+      </w:r>
+      <w:proofErr w:type="gramStart"/>
+      <w:r>
+        <w:rPr>
+          <w:rFonts w:hint="eastAsia"/>
+          <w:sz w:val="24"/>
+        </w:rPr>
+        <w:t>熵越大</w:t>
+      </w:r>
+      <w:proofErr w:type="gramEnd"/>
+      <w:r>
+        <w:rPr>
+          <w:rFonts w:hint="eastAsia"/>
+          <w:sz w:val="24"/>
+        </w:rPr>
+        <w:t>，则集合越不纯，也就是它里面的样本的类别数越多且各类样本数目越接近；</w:t>
+      </w:r>
+      <w:proofErr w:type="gramStart"/>
+      <w:r>
+        <w:rPr>
+          <w:rFonts w:hint="eastAsia"/>
+          <w:sz w:val="24"/>
+        </w:rPr>
+        <w:t>熵越小</w:t>
+      </w:r>
+      <w:proofErr w:type="gramEnd"/>
+      <w:r>
+        <w:rPr>
+          <w:rFonts w:hint="eastAsia"/>
+          <w:sz w:val="24"/>
+        </w:rPr>
+        <w:t>，则集合越纯。</w:t>
       </w:r>
     </w:p>
     <w:p>
@@ -5820,7 +6236,23 @@
           <w:rFonts w:hint="eastAsia"/>
           <w:sz w:val="24"/>
         </w:rPr>
-        <w:t>另外值得一提的是，衡量一个随机变量的不确定程度的指标并不是只有信息熵，比如随机变量的方差也能在一定程度上衡量随机变量的不确定程度，方差越大则不确定程度越大。</w:t>
+        <w:t>另外值得一提的是，衡量一个随机变量的不确定程度的指标并不是只有信息熵，比如随机变量的方差也能在一定程度上衡量随机变量的不确定程度，</w:t>
+      </w:r>
+      <w:proofErr w:type="gramStart"/>
+      <w:r>
+        <w:rPr>
+          <w:rFonts w:hint="eastAsia"/>
+          <w:sz w:val="24"/>
+        </w:rPr>
+        <w:t>方差越</w:t>
+      </w:r>
+      <w:proofErr w:type="gramEnd"/>
+      <w:r>
+        <w:rPr>
+          <w:rFonts w:hint="eastAsia"/>
+          <w:sz w:val="24"/>
+        </w:rPr>
+        <w:t>大则不确定程度越大。</w:t>
       </w:r>
     </w:p>
     <w:p>
@@ -5858,8 +6290,18 @@
           <w:color w:val="FF0000"/>
           <w:sz w:val="24"/>
         </w:rPr>
-        <w:t>）交叉熵</w:t>
-      </w:r>
+        <w:t>）交叉</w:t>
+      </w:r>
+      <w:proofErr w:type="gramStart"/>
+      <w:r>
+        <w:rPr>
+          <w:rFonts w:hint="eastAsia"/>
+          <w:color w:val="FF0000"/>
+          <w:sz w:val="24"/>
+        </w:rPr>
+        <w:t>熵</w:t>
+      </w:r>
+      <w:proofErr w:type="gramEnd"/>
     </w:p>
     <w:p>
       <w:pPr>
@@ -6306,7 +6748,23 @@
           <w:rFonts w:hint="eastAsia"/>
           <w:sz w:val="24"/>
         </w:rPr>
-        <w:t>交叉熵衡量了</w:t>
+        <w:t>交叉</w:t>
+      </w:r>
+      <w:proofErr w:type="gramStart"/>
+      <w:r>
+        <w:rPr>
+          <w:rFonts w:hint="eastAsia"/>
+          <w:sz w:val="24"/>
+        </w:rPr>
+        <w:t>熵</w:t>
+      </w:r>
+      <w:proofErr w:type="gramEnd"/>
+      <w:r>
+        <w:rPr>
+          <w:rFonts w:hint="eastAsia"/>
+          <w:sz w:val="24"/>
+        </w:rPr>
+        <w:t>衡量了</w:t>
       </w:r>
       <w:r>
         <w:rPr>
@@ -6362,7 +6820,23 @@
           <w:rFonts w:hint="eastAsia"/>
           <w:sz w:val="24"/>
         </w:rPr>
-        <w:t>越一致，则它们的交叉熵越小。</w:t>
+        <w:t>越一致，则它们的</w:t>
+      </w:r>
+      <w:proofErr w:type="gramStart"/>
+      <w:r>
+        <w:rPr>
+          <w:rFonts w:hint="eastAsia"/>
+          <w:sz w:val="24"/>
+        </w:rPr>
+        <w:t>交叉熵越小</w:t>
+      </w:r>
+      <w:proofErr w:type="gramEnd"/>
+      <w:r>
+        <w:rPr>
+          <w:rFonts w:hint="eastAsia"/>
+          <w:sz w:val="24"/>
+        </w:rPr>
+        <w:t>。</w:t>
       </w:r>
     </w:p>
     <w:p>
@@ -6376,7 +6850,23 @@
           <w:rFonts w:hint="eastAsia"/>
           <w:sz w:val="24"/>
         </w:rPr>
-        <w:t>也可以将交叉熵理解为用分布</w:t>
+        <w:t>也可以将交叉</w:t>
+      </w:r>
+      <w:proofErr w:type="gramStart"/>
+      <w:r>
+        <w:rPr>
+          <w:rFonts w:hint="eastAsia"/>
+          <w:sz w:val="24"/>
+        </w:rPr>
+        <w:t>熵</w:t>
+      </w:r>
+      <w:proofErr w:type="gramEnd"/>
+      <w:r>
+        <w:rPr>
+          <w:rFonts w:hint="eastAsia"/>
+          <w:sz w:val="24"/>
+        </w:rPr>
+        <w:t>理解为用分布</w:t>
       </w:r>
       <w:r>
         <w:rPr>
@@ -6441,12 +6931,21 @@
           <w:sz w:val="24"/>
         </w:rPr>
       </w:pPr>
-      <w:r>
-        <w:rPr>
-          <w:rFonts w:hint="eastAsia"/>
-          <w:sz w:val="24"/>
-        </w:rPr>
-        <w:t>交叉熵是不对称的，</w:t>
+      <w:proofErr w:type="gramStart"/>
+      <w:r>
+        <w:rPr>
+          <w:rFonts w:hint="eastAsia"/>
+          <w:sz w:val="24"/>
+        </w:rPr>
+        <w:t>交叉熵是不对称</w:t>
+      </w:r>
+      <w:proofErr w:type="gramEnd"/>
+      <w:r>
+        <w:rPr>
+          <w:rFonts w:hint="eastAsia"/>
+          <w:sz w:val="24"/>
+        </w:rPr>
+        <w:t>的，</w:t>
       </w:r>
       <m:oMath>
         <m:r>
@@ -6619,8 +7118,17 @@
           <w:rFonts w:hint="eastAsia"/>
           <w:sz w:val="24"/>
         </w:rPr>
-        <w:t>相对熵又叫作</w:t>
-      </w:r>
+        <w:t>相对熵又</w:t>
+      </w:r>
+      <w:proofErr w:type="gramStart"/>
+      <w:r>
+        <w:rPr>
+          <w:rFonts w:hint="eastAsia"/>
+          <w:sz w:val="24"/>
+        </w:rPr>
+        <w:t>叫作</w:t>
+      </w:r>
+      <w:proofErr w:type="gramEnd"/>
       <w:r>
         <w:rPr>
           <w:rFonts w:hint="eastAsia"/>
@@ -7033,7 +7541,23 @@
           <w:sz w:val="24"/>
         </w:rPr>
         <w:lastRenderedPageBreak/>
-        <w:t>相对熵与交叉熵有密切的关系：</w:t>
+        <w:t>相对熵与</w:t>
+      </w:r>
+      <w:proofErr w:type="gramStart"/>
+      <w:r>
+        <w:rPr>
+          <w:rFonts w:hint="eastAsia"/>
+          <w:sz w:val="24"/>
+        </w:rPr>
+        <w:t>交叉熵有密切</w:t>
+      </w:r>
+      <w:proofErr w:type="gramEnd"/>
+      <w:r>
+        <w:rPr>
+          <w:rFonts w:hint="eastAsia"/>
+          <w:sz w:val="24"/>
+        </w:rPr>
+        <w:t>的关系：</w:t>
       </w:r>
     </w:p>
     <w:p>
@@ -7278,7 +7802,23 @@
           <w:rFonts w:hint="eastAsia"/>
           <w:sz w:val="24"/>
         </w:rPr>
-        <w:t>）交叉熵用作分类问题的概率模型的性能度量：</w:t>
+        <w:t>）交叉</w:t>
+      </w:r>
+      <w:proofErr w:type="gramStart"/>
+      <w:r>
+        <w:rPr>
+          <w:rFonts w:hint="eastAsia"/>
+          <w:sz w:val="24"/>
+        </w:rPr>
+        <w:t>熵</w:t>
+      </w:r>
+      <w:proofErr w:type="gramEnd"/>
+      <w:r>
+        <w:rPr>
+          <w:rFonts w:hint="eastAsia"/>
+          <w:sz w:val="24"/>
+        </w:rPr>
+        <w:t>用作分类问题的概率模型的性能度量：</w:t>
       </w:r>
     </w:p>
     <w:p>
@@ -7607,12 +8147,21 @@
         </w:rPr>
         <w:t>m</w:t>
       </w:r>
-      <w:r>
-        <w:rPr>
-          <w:rFonts w:hint="eastAsia"/>
-          <w:sz w:val="24"/>
-        </w:rPr>
-        <w:t>个样本，每个样本有一个</w:t>
+      <w:proofErr w:type="gramStart"/>
+      <w:r>
+        <w:rPr>
+          <w:rFonts w:hint="eastAsia"/>
+          <w:sz w:val="24"/>
+        </w:rPr>
+        <w:t>个</w:t>
+      </w:r>
+      <w:proofErr w:type="gramEnd"/>
+      <w:r>
+        <w:rPr>
+          <w:rFonts w:hint="eastAsia"/>
+          <w:sz w:val="24"/>
+        </w:rPr>
+        <w:t>样本，每个样本有一个</w:t>
       </w:r>
       <w:r>
         <w:rPr>
@@ -7834,7 +8383,39 @@
           <w:rFonts w:hint="eastAsia"/>
           <w:sz w:val="24"/>
         </w:rPr>
-        <w:t>（“真实分布”或者说“经验分布”），然后计算二者的交叉熵，这相当于用预测分布去消除具有真实分布的训练集的不确定性，因此二者的交叉熵可以作为模型性能度量指标，它越小，说明预测分布越接近真实分布，模型的预测性能越好；反之模型的预测性能越差。</w:t>
+        <w:t>（“真实分布”或者说“经验分布”），然后计算二者的交叉熵，这相当于</w:t>
+      </w:r>
+      <w:proofErr w:type="gramStart"/>
+      <w:r>
+        <w:rPr>
+          <w:rFonts w:hint="eastAsia"/>
+          <w:sz w:val="24"/>
+        </w:rPr>
+        <w:t>用预测</w:t>
+      </w:r>
+      <w:proofErr w:type="gramEnd"/>
+      <w:r>
+        <w:rPr>
+          <w:rFonts w:hint="eastAsia"/>
+          <w:sz w:val="24"/>
+        </w:rPr>
+        <w:t>分布去消除具有真实分布的训练集的不确定性，因此二者的交叉</w:t>
+      </w:r>
+      <w:proofErr w:type="gramStart"/>
+      <w:r>
+        <w:rPr>
+          <w:rFonts w:hint="eastAsia"/>
+          <w:sz w:val="24"/>
+        </w:rPr>
+        <w:t>熵</w:t>
+      </w:r>
+      <w:proofErr w:type="gramEnd"/>
+      <w:r>
+        <w:rPr>
+          <w:rFonts w:hint="eastAsia"/>
+          <w:sz w:val="24"/>
+        </w:rPr>
+        <w:t>可以作为模型性能度量指标，它越小，说明预测分布越接近真实分布，模型的预测性能越好；反之模型的预测性能越差。</w:t>
       </w:r>
     </w:p>
     <w:p>
@@ -7855,7 +8436,23 @@
           <w:rFonts w:hint="eastAsia"/>
           <w:sz w:val="24"/>
         </w:rPr>
-        <w:t>对于二类分类问题的概率模型，其交叉熵目标函数如下：</w:t>
+        <w:t>对于二类分类问题的概率模型，其交叉</w:t>
+      </w:r>
+      <w:proofErr w:type="gramStart"/>
+      <w:r>
+        <w:rPr>
+          <w:rFonts w:hint="eastAsia"/>
+          <w:sz w:val="24"/>
+        </w:rPr>
+        <w:t>熵</w:t>
+      </w:r>
+      <w:proofErr w:type="gramEnd"/>
+      <w:r>
+        <w:rPr>
+          <w:rFonts w:hint="eastAsia"/>
+          <w:sz w:val="24"/>
+        </w:rPr>
+        <w:t>目标函数如下：</w:t>
       </w:r>
     </w:p>
     <w:p>
@@ -8985,12 +9582,21 @@
           </m:sub>
         </m:sSub>
       </m:oMath>
-      <w:r>
-        <w:rPr>
-          <w:rFonts w:hint="eastAsia"/>
-          <w:sz w:val="24"/>
-        </w:rPr>
-        <w:t>个，其中正样本</w:t>
+      <w:proofErr w:type="gramStart"/>
+      <w:r>
+        <w:rPr>
+          <w:rFonts w:hint="eastAsia"/>
+          <w:sz w:val="24"/>
+        </w:rPr>
+        <w:t>个</w:t>
+      </w:r>
+      <w:proofErr w:type="gramEnd"/>
+      <w:r>
+        <w:rPr>
+          <w:rFonts w:hint="eastAsia"/>
+          <w:sz w:val="24"/>
+        </w:rPr>
+        <w:t>，其中正样本</w:t>
       </w:r>
       <m:oMath>
         <m:sSub>
@@ -9023,12 +9629,21 @@
           </m:sub>
         </m:sSub>
       </m:oMath>
-      <w:r>
-        <w:rPr>
-          <w:rFonts w:hint="eastAsia"/>
-          <w:sz w:val="24"/>
-        </w:rPr>
-        <w:t>个，负样本</w:t>
+      <w:proofErr w:type="gramStart"/>
+      <w:r>
+        <w:rPr>
+          <w:rFonts w:hint="eastAsia"/>
+          <w:sz w:val="24"/>
+        </w:rPr>
+        <w:t>个</w:t>
+      </w:r>
+      <w:proofErr w:type="gramEnd"/>
+      <w:r>
+        <w:rPr>
+          <w:rFonts w:hint="eastAsia"/>
+          <w:sz w:val="24"/>
+        </w:rPr>
+        <w:t>，负样本</w:t>
       </w:r>
       <m:oMath>
         <m:sSub>
@@ -9061,12 +9676,21 @@
           </m:sub>
         </m:sSub>
       </m:oMath>
-      <w:r>
-        <w:rPr>
-          <w:rFonts w:hint="eastAsia"/>
-          <w:sz w:val="24"/>
-        </w:rPr>
-        <w:t>个。并且因为是二类分类问题，</w:t>
+      <w:proofErr w:type="gramStart"/>
+      <w:r>
+        <w:rPr>
+          <w:rFonts w:hint="eastAsia"/>
+          <w:sz w:val="24"/>
+        </w:rPr>
+        <w:t>个</w:t>
+      </w:r>
+      <w:proofErr w:type="gramEnd"/>
+      <w:r>
+        <w:rPr>
+          <w:rFonts w:hint="eastAsia"/>
+          <w:sz w:val="24"/>
+        </w:rPr>
+        <w:t>。并且因为是二类分类问题，</w:t>
       </w:r>
       <m:oMath>
         <m:r>
@@ -9110,7 +9734,23 @@
           <w:rFonts w:hint="eastAsia"/>
           <w:sz w:val="24"/>
         </w:rPr>
-        <w:t>，则该组上的交叉熵就是</w:t>
+        <w:t>，则该组上的交叉</w:t>
+      </w:r>
+      <w:proofErr w:type="gramStart"/>
+      <w:r>
+        <w:rPr>
+          <w:rFonts w:hint="eastAsia"/>
+          <w:sz w:val="24"/>
+        </w:rPr>
+        <w:t>熵</w:t>
+      </w:r>
+      <w:proofErr w:type="gramEnd"/>
+      <w:r>
+        <w:rPr>
+          <w:rFonts w:hint="eastAsia"/>
+          <w:sz w:val="24"/>
+        </w:rPr>
+        <w:t>就是</w:t>
       </w:r>
     </w:p>
     <w:p>
@@ -9785,7 +10425,39 @@
           <w:rFonts w:hint="eastAsia"/>
           <w:sz w:val="24"/>
         </w:rPr>
-        <w:t>另外，我们可以证明，根据交叉熵导出的目标函数与根据极大（对数）似然估计导出的目标函数是一样一样的。这也并不奇怪，两者本质上都是希望将模型的预测结果跟观测的数据尽量地匹配。</w:t>
+        <w:t>另外，我们可以证明，根据交叉</w:t>
+      </w:r>
+      <w:proofErr w:type="gramStart"/>
+      <w:r>
+        <w:rPr>
+          <w:rFonts w:hint="eastAsia"/>
+          <w:sz w:val="24"/>
+        </w:rPr>
+        <w:t>熵</w:t>
+      </w:r>
+      <w:proofErr w:type="gramEnd"/>
+      <w:r>
+        <w:rPr>
+          <w:rFonts w:hint="eastAsia"/>
+          <w:sz w:val="24"/>
+        </w:rPr>
+        <w:t>导出的目标函数与根据极大（对数）似然估计导出的目标函数是一样</w:t>
+      </w:r>
+      <w:proofErr w:type="gramStart"/>
+      <w:r>
+        <w:rPr>
+          <w:rFonts w:hint="eastAsia"/>
+          <w:sz w:val="24"/>
+        </w:rPr>
+        <w:t>一样</w:t>
+      </w:r>
+      <w:proofErr w:type="gramEnd"/>
+      <w:r>
+        <w:rPr>
+          <w:rFonts w:hint="eastAsia"/>
+          <w:sz w:val="24"/>
+        </w:rPr>
+        <w:t>的。这也并不奇怪，两者本质上都是希望将模型的预测结果跟观测的数据尽量地匹配。</w:t>
       </w:r>
     </w:p>
     <w:p>
@@ -10098,12 +10770,21 @@
         </w:rPr>
         <w:t>K</w:t>
       </w:r>
-      <w:r>
-        <w:rPr>
-          <w:rFonts w:hint="eastAsia"/>
-          <w:sz w:val="24"/>
-        </w:rPr>
-        <w:t>个簇，参考模型则分为</w:t>
+      <w:proofErr w:type="gramStart"/>
+      <w:r>
+        <w:rPr>
+          <w:rFonts w:hint="eastAsia"/>
+          <w:sz w:val="24"/>
+        </w:rPr>
+        <w:t>个</w:t>
+      </w:r>
+      <w:proofErr w:type="gramEnd"/>
+      <w:r>
+        <w:rPr>
+          <w:rFonts w:hint="eastAsia"/>
+          <w:sz w:val="24"/>
+        </w:rPr>
+        <w:t>簇，参考模型则分为</w:t>
       </w:r>
       <w:r>
         <w:rPr>
@@ -10112,12 +10793,21 @@
         </w:rPr>
         <w:t>S</w:t>
       </w:r>
-      <w:r>
-        <w:rPr>
-          <w:rFonts w:hint="eastAsia"/>
-          <w:sz w:val="24"/>
-        </w:rPr>
-        <w:t>个簇（</w:t>
+      <w:proofErr w:type="gramStart"/>
+      <w:r>
+        <w:rPr>
+          <w:rFonts w:hint="eastAsia"/>
+          <w:sz w:val="24"/>
+        </w:rPr>
+        <w:t>个</w:t>
+      </w:r>
+      <w:proofErr w:type="gramEnd"/>
+      <w:r>
+        <w:rPr>
+          <w:rFonts w:hint="eastAsia"/>
+          <w:sz w:val="24"/>
+        </w:rPr>
+        <w:t>簇（</w:t>
       </w:r>
       <w:r>
         <w:rPr>
@@ -11966,7 +12656,23 @@
           <w:rFonts w:hint="eastAsia"/>
           <w:sz w:val="24"/>
         </w:rPr>
-        <w:t>是待评价的聚类算法将第</w:t>
+        <w:t>是</w:t>
+      </w:r>
+      <w:proofErr w:type="gramStart"/>
+      <w:r>
+        <w:rPr>
+          <w:rFonts w:hint="eastAsia"/>
+          <w:sz w:val="24"/>
+        </w:rPr>
+        <w:t>待评价</w:t>
+      </w:r>
+      <w:proofErr w:type="gramEnd"/>
+      <w:r>
+        <w:rPr>
+          <w:rFonts w:hint="eastAsia"/>
+          <w:sz w:val="24"/>
+        </w:rPr>
+        <w:t>的聚类算法将第</w:t>
       </w:r>
       <w:proofErr w:type="spellStart"/>
       <w:r>
@@ -11977,12 +12683,21 @@
         <w:t>i</w:t>
       </w:r>
       <w:proofErr w:type="spellEnd"/>
-      <w:r>
-        <w:rPr>
-          <w:rFonts w:hint="eastAsia"/>
-          <w:sz w:val="24"/>
-        </w:rPr>
-        <w:t>个样本归入的簇的标记，</w:t>
+      <w:proofErr w:type="gramStart"/>
+      <w:r>
+        <w:rPr>
+          <w:rFonts w:hint="eastAsia"/>
+          <w:sz w:val="24"/>
+        </w:rPr>
+        <w:t>个</w:t>
+      </w:r>
+      <w:proofErr w:type="gramEnd"/>
+      <w:r>
+        <w:rPr>
+          <w:rFonts w:hint="eastAsia"/>
+          <w:sz w:val="24"/>
+        </w:rPr>
+        <w:t>样本归入的簇的标记，</w:t>
       </w:r>
       <m:oMath>
         <m:sSup>
@@ -12045,12 +12760,21 @@
         <w:t>i</w:t>
       </w:r>
       <w:proofErr w:type="spellEnd"/>
-      <w:r>
-        <w:rPr>
-          <w:rFonts w:hint="eastAsia"/>
-          <w:sz w:val="24"/>
-        </w:rPr>
-        <w:t>个样本归入的簇的标记。</w:t>
+      <w:proofErr w:type="gramStart"/>
+      <w:r>
+        <w:rPr>
+          <w:rFonts w:hint="eastAsia"/>
+          <w:sz w:val="24"/>
+        </w:rPr>
+        <w:t>个</w:t>
+      </w:r>
+      <w:proofErr w:type="gramEnd"/>
+      <w:r>
+        <w:rPr>
+          <w:rFonts w:hint="eastAsia"/>
+          <w:sz w:val="24"/>
+        </w:rPr>
+        <w:t>样本归入的簇的标记。</w:t>
       </w:r>
     </w:p>
     <w:p>
@@ -12090,7 +12814,14 @@
         <w:rPr>
           <w:sz w:val="24"/>
         </w:rPr>
-        <w:t>，且参考模型中确在同</w:t>
+        <w:t>，且参考模型中</w:t>
+      </w:r>
+      <w:proofErr w:type="gramStart"/>
+      <w:r>
+        <w:rPr>
+          <w:sz w:val="24"/>
+        </w:rPr>
+        <w:t>确在同</w:t>
       </w:r>
       <w:r>
         <w:rPr>
@@ -12103,7 +12834,14 @@
         <w:rPr>
           <w:sz w:val="24"/>
         </w:rPr>
-        <w:t>的样本对数；</w:t>
+        <w:t>的</w:t>
+      </w:r>
+      <w:proofErr w:type="gramEnd"/>
+      <w:r>
+        <w:rPr>
+          <w:sz w:val="24"/>
+        </w:rPr>
+        <w:t>样本对数；</w:t>
       </w:r>
       <w:r>
         <w:rPr>
@@ -12128,7 +12866,14 @@
         <w:rPr>
           <w:sz w:val="24"/>
         </w:rPr>
-        <w:t>，但参考模型中不在同</w:t>
+        <w:t>，但参考模型中</w:t>
+      </w:r>
+      <w:proofErr w:type="gramStart"/>
+      <w:r>
+        <w:rPr>
+          <w:sz w:val="24"/>
+        </w:rPr>
+        <w:t>不在同</w:t>
       </w:r>
       <w:r>
         <w:rPr>
@@ -12141,7 +12886,14 @@
         <w:rPr>
           <w:sz w:val="24"/>
         </w:rPr>
-        <w:t>的样本对数；</w:t>
+        <w:t>的</w:t>
+      </w:r>
+      <w:proofErr w:type="gramEnd"/>
+      <w:r>
+        <w:rPr>
+          <w:sz w:val="24"/>
+        </w:rPr>
+        <w:t>样本对数；</w:t>
       </w:r>
       <w:r>
         <w:rPr>
@@ -12166,7 +12918,14 @@
         <w:rPr>
           <w:sz w:val="24"/>
         </w:rPr>
-        <w:t>，但参考模型中在同</w:t>
+        <w:t>，但参考模型中</w:t>
+      </w:r>
+      <w:proofErr w:type="gramStart"/>
+      <w:r>
+        <w:rPr>
+          <w:sz w:val="24"/>
+        </w:rPr>
+        <w:t>在同</w:t>
       </w:r>
       <w:r>
         <w:rPr>
@@ -12179,7 +12938,14 @@
         <w:rPr>
           <w:sz w:val="24"/>
         </w:rPr>
-        <w:t>的样本对数；</w:t>
+        <w:t>的</w:t>
+      </w:r>
+      <w:proofErr w:type="gramEnd"/>
+      <w:r>
+        <w:rPr>
+          <w:sz w:val="24"/>
+        </w:rPr>
+        <w:t>样本对数；</w:t>
       </w:r>
       <w:r>
         <w:rPr>
@@ -12204,7 +12970,14 @@
         <w:rPr>
           <w:sz w:val="24"/>
         </w:rPr>
-        <w:t>，且参考模型中不在同</w:t>
+        <w:t>，且参考模型中</w:t>
+      </w:r>
+      <w:proofErr w:type="gramStart"/>
+      <w:r>
+        <w:rPr>
+          <w:sz w:val="24"/>
+        </w:rPr>
+        <w:t>不在同</w:t>
       </w:r>
       <w:r>
         <w:rPr>
@@ -12217,7 +12990,14 @@
         <w:rPr>
           <w:sz w:val="24"/>
         </w:rPr>
-        <w:t>的样本对数</w:t>
+        <w:t>的</w:t>
+      </w:r>
+      <w:proofErr w:type="gramEnd"/>
+      <w:r>
+        <w:rPr>
+          <w:sz w:val="24"/>
+        </w:rPr>
+        <w:t>样本对数</w:t>
       </w:r>
       <w:r>
         <w:rPr>
@@ -12721,7 +13501,23 @@
           <w:rFonts w:hint="eastAsia"/>
           <w:sz w:val="24"/>
         </w:rPr>
-        <w:t>区间，且值越大，聚类效果越好。</w:t>
+        <w:t>区间，</w:t>
+      </w:r>
+      <w:proofErr w:type="gramStart"/>
+      <w:r>
+        <w:rPr>
+          <w:rFonts w:hint="eastAsia"/>
+          <w:sz w:val="24"/>
+        </w:rPr>
+        <w:t>且值越</w:t>
+      </w:r>
+      <w:proofErr w:type="gramEnd"/>
+      <w:r>
+        <w:rPr>
+          <w:rFonts w:hint="eastAsia"/>
+          <w:sz w:val="24"/>
+        </w:rPr>
+        <w:t>大，聚类效果越好。</w:t>
       </w:r>
     </w:p>
     <w:p>
@@ -12769,7 +13565,14 @@
         <w:rPr>
           <w:sz w:val="24"/>
         </w:rPr>
-        <w:t>内部指标通过量化</w:t>
+        <w:t>内部指标通过</w:t>
+      </w:r>
+      <w:proofErr w:type="gramStart"/>
+      <w:r>
+        <w:rPr>
+          <w:sz w:val="24"/>
+        </w:rPr>
+        <w:t>量化</w:t>
       </w:r>
       <w:r>
         <w:rPr>
@@ -12782,8 +13585,16 @@
         <w:rPr>
           <w:sz w:val="24"/>
         </w:rPr>
-        <w:t>内相似度和</w:t>
-      </w:r>
+        <w:t>内相似度</w:t>
+      </w:r>
+      <w:proofErr w:type="gramEnd"/>
+      <w:r>
+        <w:rPr>
+          <w:sz w:val="24"/>
+        </w:rPr>
+        <w:t>和</w:t>
+      </w:r>
+      <w:proofErr w:type="gramStart"/>
       <w:r>
         <w:rPr>
           <w:rFonts w:hint="eastAsia"/>
@@ -12795,7 +13606,14 @@
         <w:rPr>
           <w:sz w:val="24"/>
         </w:rPr>
-        <w:t>间相似度来衡量聚类的效果。</w:t>
+        <w:t>间</w:t>
+      </w:r>
+      <w:proofErr w:type="gramEnd"/>
+      <w:r>
+        <w:rPr>
+          <w:sz w:val="24"/>
+        </w:rPr>
+        <w:t>相似度来衡量聚类的效果。</w:t>
       </w:r>
     </w:p>
     <w:p>
@@ -13925,8 +14743,17 @@
           <w:rFonts w:hint="eastAsia"/>
           <w:sz w:val="24"/>
         </w:rPr>
-        <w:t>内样本间最远距离；第三个指标表示簇</w:t>
-      </w:r>
+        <w:t>内样本间最远距离；第三个指标表示</w:t>
+      </w:r>
+      <w:proofErr w:type="gramStart"/>
+      <w:r>
+        <w:rPr>
+          <w:rFonts w:hint="eastAsia"/>
+          <w:sz w:val="24"/>
+        </w:rPr>
+        <w:t>簇</w:t>
+      </w:r>
+      <w:proofErr w:type="gramEnd"/>
       <m:oMath>
         <m:sSub>
           <m:sSubPr>
@@ -14001,8 +14828,17 @@
           <w:rFonts w:hint="eastAsia"/>
           <w:sz w:val="24"/>
         </w:rPr>
-        <w:t>最近的样本间的距离；第四个指标表示簇</w:t>
-      </w:r>
+        <w:t>最近的样本间的距离；第四个指标表示</w:t>
+      </w:r>
+      <w:proofErr w:type="gramStart"/>
+      <w:r>
+        <w:rPr>
+          <w:rFonts w:hint="eastAsia"/>
+          <w:sz w:val="24"/>
+        </w:rPr>
+        <w:t>簇</w:t>
+      </w:r>
+      <w:proofErr w:type="gramEnd"/>
       <m:oMath>
         <m:sSub>
           <m:sSubPr>
@@ -14101,6 +14937,7 @@
         </w:rPr>
         <w:t>簇</w:t>
       </w:r>
+      <w:proofErr w:type="gramStart"/>
       <w:r>
         <w:rPr>
           <w:sz w:val="24"/>
@@ -14120,6 +14957,7 @@
         </w:rPr>
         <w:t>内相似度</w:t>
       </w:r>
+      <w:proofErr w:type="gramEnd"/>
       <w:r>
         <w:rPr>
           <w:rFonts w:hint="eastAsia"/>
@@ -14127,6 +14965,7 @@
         </w:rPr>
         <w:t>或</w:t>
       </w:r>
+      <w:proofErr w:type="gramStart"/>
       <w:r>
         <w:rPr>
           <w:sz w:val="24"/>
@@ -14144,7 +14983,14 @@
         <w:rPr>
           <w:sz w:val="24"/>
         </w:rPr>
-        <w:t>之间的</w:t>
+        <w:t>之间</w:t>
+      </w:r>
+      <w:proofErr w:type="gramEnd"/>
+      <w:r>
+        <w:rPr>
+          <w:sz w:val="24"/>
+        </w:rPr>
+        <w:t>的</w:t>
       </w:r>
       <w:r>
         <w:rPr>
@@ -14172,6 +15018,8 @@
         <w:widowControl/>
         <w:jc w:val="center"/>
         <w:rPr>
+          <w:rFonts w:hint="eastAsia"/>
+          <w:i/>
           <w:sz w:val="24"/>
         </w:rPr>
       </w:pPr>
@@ -14822,8 +15670,30 @@
                     </w:rPr>
                     <m:t>d</m:t>
                   </m:r>
-                  <m:func>
-                    <m:funcPr>
+                </m:e>
+                <m:sub>
+                  <m:r>
+                    <w:rPr>
+                      <w:rFonts w:ascii="Cambria Math"/>
+                      <w:sz w:val="24"/>
+                    </w:rPr>
+                    <m:t>min</m:t>
+                  </m:r>
+                </m:sub>
+              </m:sSub>
+              <m:func>
+                <m:funcPr>
+                  <m:ctrlPr>
+                    <w:rPr>
+                      <w:rFonts w:ascii="Cambria Math" w:hAnsi="Cambria Math"/>
+                      <w:i/>
+                      <w:sz w:val="24"/>
+                    </w:rPr>
+                  </m:ctrlPr>
+                </m:funcPr>
+                <m:fName>
+                  <m:sSub>
+                    <m:sSubPr>
                       <m:ctrlPr>
                         <w:rPr>
                           <w:rFonts w:ascii="Cambria Math" w:hAnsi="Cambria Math"/>
@@ -14831,50 +15701,57 @@
                           <w:sz w:val="24"/>
                         </w:rPr>
                       </m:ctrlPr>
-                    </m:funcPr>
-                    <m:fName>
-                      <m:sSub>
-                        <m:sSubPr>
-                          <m:ctrlPr>
-                            <w:rPr>
-                              <w:rFonts w:ascii="Cambria Math" w:hAnsi="Cambria Math"/>
-                              <w:i/>
-                              <w:sz w:val="24"/>
-                            </w:rPr>
-                          </m:ctrlPr>
-                        </m:sSubPr>
-                        <m:e>
-                          <m:r>
-                            <w:rPr>
-                              <w:rFonts w:ascii="Cambria Math"/>
-                              <w:sz w:val="24"/>
-                            </w:rPr>
-                            <m:t>C</m:t>
-                          </m:r>
-                        </m:e>
-                        <m:sub>
-                          <m:r>
-                            <w:rPr>
-                              <w:rFonts w:ascii="Cambria Math"/>
-                              <w:sz w:val="24"/>
-                            </w:rPr>
-                            <m:t>i</m:t>
-                          </m:r>
-                        </m:sub>
-                      </m:sSub>
-                    </m:fName>
+                    </m:sSubPr>
                     <m:e>
                       <m:r>
                         <w:rPr>
-                          <w:rFonts w:ascii="Cambria Math" w:hAnsi="Cambria Math"/>
+                          <w:rFonts w:ascii="Cambria Math"/>
                           <w:sz w:val="24"/>
                         </w:rPr>
-                        <m:t>,</m:t>
+                        <m:t>(</m:t>
+                      </m:r>
+                      <m:r>
+                        <w:rPr>
+                          <w:rFonts w:ascii="Cambria Math"/>
+                          <w:sz w:val="24"/>
+                        </w:rPr>
+                        <m:t>C</m:t>
                       </m:r>
                     </m:e>
-                  </m:func>
-                  <m:func>
-                    <m:funcPr>
+                    <m:sub>
+                      <m:r>
+                        <w:rPr>
+                          <w:rFonts w:ascii="Cambria Math"/>
+                          <w:sz w:val="24"/>
+                        </w:rPr>
+                        <m:t>i</m:t>
+                      </m:r>
+                    </m:sub>
+                  </m:sSub>
+                </m:fName>
+                <m:e>
+                  <m:r>
+                    <w:rPr>
+                      <w:rFonts w:ascii="Cambria Math" w:hAnsi="Cambria Math"/>
+                      <w:sz w:val="24"/>
+                    </w:rPr>
+                    <m:t>,</m:t>
+                  </m:r>
+                </m:e>
+              </m:func>
+              <m:func>
+                <m:funcPr>
+                  <m:ctrlPr>
+                    <w:rPr>
+                      <w:rFonts w:ascii="Cambria Math" w:hAnsi="Cambria Math"/>
+                      <w:i/>
+                      <w:sz w:val="24"/>
+                    </w:rPr>
+                  </m:ctrlPr>
+                </m:funcPr>
+                <m:fName>
+                  <m:sSub>
+                    <m:sSubPr>
                       <m:ctrlPr>
                         <w:rPr>
                           <w:rFonts w:ascii="Cambria Math" w:hAnsi="Cambria Math"/>
@@ -14882,79 +15759,26 @@
                           <w:sz w:val="24"/>
                         </w:rPr>
                       </m:ctrlPr>
-                    </m:funcPr>
-                    <m:fName>
-                      <m:sSub>
-                        <m:sSubPr>
-                          <m:ctrlPr>
-                            <w:rPr>
-                              <w:rFonts w:ascii="Cambria Math" w:hAnsi="Cambria Math"/>
-                              <w:i/>
-                              <w:sz w:val="24"/>
-                            </w:rPr>
-                          </m:ctrlPr>
-                        </m:sSubPr>
-                        <m:e>
-                          <m:r>
-                            <w:rPr>
-                              <w:rFonts w:ascii="Cambria Math"/>
-                              <w:sz w:val="24"/>
-                            </w:rPr>
-                            <m:t>C</m:t>
-                          </m:r>
-                        </m:e>
-                        <m:sub>
-                          <m:r>
-                            <w:rPr>
-                              <w:rFonts w:ascii="Cambria Math"/>
-                              <w:sz w:val="24"/>
-                            </w:rPr>
-                            <m:t>j</m:t>
-                          </m:r>
-                        </m:sub>
-                      </m:sSub>
-                    </m:fName>
+                    </m:sSubPr>
                     <m:e>
                       <m:r>
                         <w:rPr>
                           <w:rFonts w:ascii="Cambria Math"/>
                           <w:sz w:val="24"/>
                         </w:rPr>
-                        <m:t>)</m:t>
+                        <m:t>C</m:t>
                       </m:r>
                     </m:e>
-                  </m:func>
-                </m:e>
-                <m:sub>
-                  <m:r>
-                    <w:rPr>
-                      <w:rFonts w:ascii="Cambria Math"/>
-                      <w:sz w:val="24"/>
-                    </w:rPr>
-                    <m:t>min</m:t>
-                  </m:r>
-                </m:sub>
-              </m:sSub>
-            </m:num>
-            <m:den>
-              <m:func>
-                <m:funcPr>
-                  <m:ctrlPr>
-                    <w:rPr>
-                      <w:rFonts w:ascii="Cambria Math" w:hAnsi="Cambria Math"/>
-                      <w:i/>
-                      <w:sz w:val="24"/>
-                    </w:rPr>
-                  </m:ctrlPr>
-                </m:funcPr>
-                <m:fName>
-                  <m:r>
-                    <w:rPr>
-                      <w:rFonts w:ascii="Cambria Math"/>
-                      <w:sz w:val="24"/>
-                    </w:rPr>
-                    <m:t>m</m:t>
-                  </m:r>
+                    <m:sub>
+                      <m:r>
+                        <w:rPr>
+                          <w:rFonts w:ascii="Cambria Math"/>
+                          <w:sz w:val="24"/>
+                        </w:rPr>
+                        <m:t>j</m:t>
+                      </m:r>
+                    </m:sub>
+                  </m:sSub>
                 </m:fName>
                 <m:e>
                   <m:r>
@@ -14962,10 +15786,12 @@
                       <w:rFonts w:ascii="Cambria Math"/>
                       <w:sz w:val="24"/>
                     </w:rPr>
-                    <m:t>i</m:t>
+                    <m:t>)</m:t>
                   </m:r>
                 </m:e>
               </m:func>
+            </m:num>
+            <m:den>
               <m:sSub>
                 <m:sSubPr>
                   <m:ctrlPr>
@@ -14977,6 +15803,13 @@
                   </m:ctrlPr>
                 </m:sSubPr>
                 <m:e>
+                  <m:r>
+                    <w:rPr>
+                      <w:rFonts w:ascii="Cambria Math"/>
+                      <w:sz w:val="24"/>
+                    </w:rPr>
+                    <m:t>mi</m:t>
+                  </m:r>
                   <m:r>
                     <w:rPr>
                       <w:rFonts w:ascii="Cambria Math"/>
@@ -15096,6 +15929,13 @@
               </m:func>
             </m:den>
           </m:f>
+          <m:r>
+            <w:rPr>
+              <w:rFonts w:ascii="Cambria Math" w:hAnsi="Cambria Math"/>
+              <w:sz w:val="24"/>
+            </w:rPr>
+            <m:t>)</m:t>
+          </m:r>
         </m:oMath>
       </m:oMathPara>
     </w:p>

</xml_diff>